<commit_message>
Se agrega parte de solucion de Guia 1
</commit_message>
<xml_diff>
--- a/Guias/Guia1/Guia 1.docx
+++ b/Guias/Guia1/Guia 1.docx
@@ -37,7 +37,7 @@
                     </pic:cNvPicPr>
                   </pic:nvPicPr>
                   <pic:blipFill>
-                    <a:blip r:embed="rId4">
+                    <a:blip r:embed="rId6">
                       <a:extLst>
                         <a:ext uri="{28A0092B-C50C-407E-A947-70E740481C1C}">
                           <a14:useLocalDpi xmlns:a14="http://schemas.microsoft.com/office/drawing/2010/main" val="0"/>
@@ -166,8 +166,6 @@
           <w:szCs w:val="24"/>
         </w:rPr>
       </w:pPr>
-      <w:bookmarkStart w:id="0" w:name="_GoBack"/>
-      <w:bookmarkEnd w:id="0"/>
     </w:p>
     <w:p>
       <w:pPr>
@@ -423,9 +421,9 @@
           <w:lang w:val="es-ES" w:eastAsia="es-ES"/>
         </w:rPr>
       </w:pPr>
-      <w:bookmarkStart w:id="1" w:name="OLE_LINK7"/>
-      <w:bookmarkStart w:id="2" w:name="OLE_LINK8"/>
-      <w:bookmarkStart w:id="3" w:name="OLE_LINK9"/>
+      <w:bookmarkStart w:id="0" w:name="OLE_LINK7"/>
+      <w:bookmarkStart w:id="1" w:name="OLE_LINK8"/>
+      <w:bookmarkStart w:id="2" w:name="OLE_LINK9"/>
       <w:r>
         <w:rPr>
           <w:rFonts w:asciiTheme="minorHAnsi" w:hAnsiTheme="minorHAnsi" w:cs="Arial"/>
@@ -444,7 +442,7 @@
           <w:szCs w:val="24"/>
           <w:u w:val="single"/>
         </w:rPr>
-        <w:t>Limite</w:t>
+        <w:t xml:space="preserve">Limite de </w:t>
       </w:r>
       <w:r>
         <w:rPr>
@@ -454,7 +452,7 @@
           <w:szCs w:val="24"/>
           <w:u w:val="single"/>
         </w:rPr>
-        <w:t xml:space="preserve"> de </w:t>
+        <w:t>Entrega</w:t>
       </w:r>
       <w:r>
         <w:rPr>
@@ -464,7 +462,7 @@
           <w:szCs w:val="24"/>
           <w:u w:val="single"/>
         </w:rPr>
-        <w:t>Entrega</w:t>
+        <w:t>:</w:t>
       </w:r>
       <w:r>
         <w:rPr>
@@ -474,37 +472,28 @@
           <w:szCs w:val="24"/>
           <w:u w:val="single"/>
         </w:rPr>
-        <w:t>:</w:t>
-      </w:r>
-      <w:r>
+        <w:t xml:space="preserve"> </w:t>
+      </w:r>
+      <w:r>
+        <w:rPr>
+          <w:rFonts w:ascii="ArialMT" w:eastAsia="Times New Roman" w:hAnsi="ArialMT"/>
+          <w:color w:val="000000"/>
+          <w:lang w:val="es-ES" w:eastAsia="es-ES"/>
+        </w:rPr>
+        <w:t>7/05</w:t>
+      </w:r>
+    </w:p>
+    <w:bookmarkEnd w:id="0"/>
+    <w:bookmarkEnd w:id="1"/>
+    <w:bookmarkEnd w:id="2"/>
+    <w:p>
+      <w:pPr>
         <w:rPr>
           <w:rFonts w:asciiTheme="minorHAnsi" w:hAnsiTheme="minorHAnsi" w:cs="Arial"/>
           <w:b/>
           <w:sz w:val="24"/>
           <w:szCs w:val="24"/>
           <w:u w:val="single"/>
-        </w:rPr>
-        <w:t xml:space="preserve"> </w:t>
-      </w:r>
-      <w:r>
-        <w:rPr>
-          <w:rFonts w:ascii="ArialMT" w:eastAsia="Times New Roman" w:hAnsi="ArialMT"/>
-          <w:color w:val="000000"/>
-          <w:lang w:val="es-ES" w:eastAsia="es-ES"/>
-        </w:rPr>
-        <w:t>7/05</w:t>
-      </w:r>
-    </w:p>
-    <w:bookmarkEnd w:id="1"/>
-    <w:bookmarkEnd w:id="2"/>
-    <w:bookmarkEnd w:id="3"/>
-    <w:p>
-      <w:pPr>
-        <w:rPr>
-          <w:rFonts w:asciiTheme="minorHAnsi" w:hAnsiTheme="minorHAnsi" w:cs="Arial"/>
-          <w:b/>
-          <w:sz w:val="24"/>
-          <w:szCs w:val="24"/>
         </w:rPr>
       </w:pPr>
     </w:p>
@@ -633,13 +622,27 @@
           <w:tcPr>
             <w:tcW w:w="5208" w:type="dxa"/>
           </w:tcPr>
-          <w:p/>
+          <w:p>
+            <w:r>
+              <w:t>Walter Sebasti</w:t>
+            </w:r>
+            <w:r>
+              <w:t>á</w:t>
+            </w:r>
+            <w:r>
+              <w:t>n Schmidt</w:t>
+            </w:r>
+          </w:p>
         </w:tc>
         <w:tc>
           <w:tcPr>
             <w:tcW w:w="3107" w:type="dxa"/>
           </w:tcPr>
-          <w:p/>
+          <w:p>
+            <w:r>
+              <w:t>1636819</w:t>
+            </w:r>
+          </w:p>
         </w:tc>
       </w:tr>
       <w:tr>
@@ -650,13 +653,21 @@
           <w:tcPr>
             <w:tcW w:w="5208" w:type="dxa"/>
           </w:tcPr>
-          <w:p/>
+          <w:p>
+            <w:r>
+              <w:t>Adrián Fraile</w:t>
+            </w:r>
+          </w:p>
         </w:tc>
         <w:tc>
           <w:tcPr>
             <w:tcW w:w="3107" w:type="dxa"/>
           </w:tcPr>
-          <w:p/>
+          <w:p>
+            <w:r>
+              <w:t>1163127</w:t>
+            </w:r>
+          </w:p>
         </w:tc>
       </w:tr>
       <w:tr>
@@ -667,13 +678,21 @@
           <w:tcPr>
             <w:tcW w:w="5208" w:type="dxa"/>
           </w:tcPr>
-          <w:p/>
+          <w:p>
+            <w:r>
+              <w:t>Federico Lloves</w:t>
+            </w:r>
+          </w:p>
         </w:tc>
         <w:tc>
           <w:tcPr>
             <w:tcW w:w="3107" w:type="dxa"/>
           </w:tcPr>
-          <w:p/>
+          <w:p>
+            <w:r>
+              <w:t>1473608</w:t>
+            </w:r>
+          </w:p>
         </w:tc>
       </w:tr>
       <w:tr>
@@ -684,13 +703,21 @@
           <w:tcPr>
             <w:tcW w:w="5208" w:type="dxa"/>
           </w:tcPr>
-          <w:p/>
+          <w:p>
+            <w:r>
+              <w:t>Maximiliano Fernández</w:t>
+            </w:r>
+          </w:p>
         </w:tc>
         <w:tc>
           <w:tcPr>
             <w:tcW w:w="3107" w:type="dxa"/>
           </w:tcPr>
-          <w:p/>
+          <w:p>
+            <w:r>
+              <w:t>1526091</w:t>
+            </w:r>
+          </w:p>
         </w:tc>
       </w:tr>
     </w:tbl>
@@ -706,18 +733,2047 @@
     <w:p>
       <w:pPr>
         <w:rPr>
-          <w:u w:val="single"/>
+          <w:sz w:val="28"/>
+          <w:szCs w:val="28"/>
+          <w:u w:val="single"/>
+        </w:rPr>
+      </w:pPr>
+      <w:r>
+        <w:rPr>
+          <w:sz w:val="28"/>
+          <w:szCs w:val="28"/>
+          <w:u w:val="single"/>
+        </w:rPr>
+        <w:lastRenderedPageBreak/>
+        <w:t>Ejercicio 1</w:t>
+      </w:r>
+      <w:r>
+        <w:rPr>
+          <w:sz w:val="28"/>
+          <w:szCs w:val="28"/>
+          <w:u w:val="single"/>
+        </w:rPr>
+        <w:t>.</w:t>
+      </w:r>
+    </w:p>
+    <w:p>
+      <w:pPr>
+        <w:rPr>
+          <w:u w:val="single"/>
+        </w:rPr>
+      </w:pPr>
+    </w:p>
+    <w:p>
+      <w:pPr>
+        <w:rPr>
+          <w:u w:val="single"/>
+        </w:rPr>
+      </w:pPr>
+    </w:p>
+    <w:p>
+      <w:r>
+        <w:rPr>
+          <w:noProof/>
+          <w:u w:val="single"/>
+        </w:rPr>
+        <w:drawing>
+          <wp:anchor distT="0" distB="0" distL="114300" distR="114300" simplePos="0" relativeHeight="251658240" behindDoc="0" locked="0" layoutInCell="1" allowOverlap="1" wp14:anchorId="0F482F62" wp14:editId="550417B6">
+            <wp:simplePos x="0" y="0"/>
+            <wp:positionH relativeFrom="margin">
+              <wp:align>left</wp:align>
+            </wp:positionH>
+            <wp:positionV relativeFrom="paragraph">
+              <wp:posOffset>122555</wp:posOffset>
+            </wp:positionV>
+            <wp:extent cx="5543550" cy="5259517"/>
+            <wp:effectExtent l="0" t="0" r="0" b="0"/>
+            <wp:wrapNone/>
+            <wp:docPr id="2" name="Imagen 2" descr="C:\Users\Walter\Downloads\Guia 1 - Ejercicio 1 - Diagrama de Secuencia.png"/>
+            <wp:cNvGraphicFramePr>
+              <a:graphicFrameLocks xmlns:a="http://schemas.openxmlformats.org/drawingml/2006/main" noChangeAspect="1"/>
+            </wp:cNvGraphicFramePr>
+            <a:graphic xmlns:a="http://schemas.openxmlformats.org/drawingml/2006/main">
+              <a:graphicData uri="http://schemas.openxmlformats.org/drawingml/2006/picture">
+                <pic:pic xmlns:pic="http://schemas.openxmlformats.org/drawingml/2006/picture">
+                  <pic:nvPicPr>
+                    <pic:cNvPr id="0" name="Picture 1" descr="C:\Users\Walter\Downloads\Guia 1 - Ejercicio 1 - Diagrama de Secuencia.png"/>
+                    <pic:cNvPicPr>
+                      <a:picLocks noChangeAspect="1" noChangeArrowheads="1"/>
+                    </pic:cNvPicPr>
+                  </pic:nvPicPr>
+                  <pic:blipFill>
+                    <a:blip r:embed="rId7" cstate="print">
+                      <a:extLst>
+                        <a:ext uri="{28A0092B-C50C-407E-A947-70E740481C1C}">
+                          <a14:useLocalDpi xmlns:a14="http://schemas.microsoft.com/office/drawing/2010/main" val="0"/>
+                        </a:ext>
+                      </a:extLst>
+                    </a:blip>
+                    <a:srcRect/>
+                    <a:stretch>
+                      <a:fillRect/>
+                    </a:stretch>
+                  </pic:blipFill>
+                  <pic:spPr bwMode="auto">
+                    <a:xfrm>
+                      <a:off x="0" y="0"/>
+                      <a:ext cx="5543550" cy="5259517"/>
+                    </a:xfrm>
+                    <a:prstGeom prst="rect">
+                      <a:avLst/>
+                    </a:prstGeom>
+                    <a:noFill/>
+                    <a:ln>
+                      <a:noFill/>
+                    </a:ln>
+                  </pic:spPr>
+                </pic:pic>
+              </a:graphicData>
+            </a:graphic>
+            <wp14:sizeRelH relativeFrom="margin">
+              <wp14:pctWidth>0</wp14:pctWidth>
+            </wp14:sizeRelH>
+            <wp14:sizeRelV relativeFrom="margin">
+              <wp14:pctHeight>0</wp14:pctHeight>
+            </wp14:sizeRelV>
+          </wp:anchor>
+        </w:drawing>
+      </w:r>
+    </w:p>
+    <w:p/>
+    <w:p/>
+    <w:p/>
+    <w:p/>
+    <w:p/>
+    <w:p/>
+    <w:p/>
+    <w:p/>
+    <w:p/>
+    <w:p/>
+    <w:p/>
+    <w:p/>
+    <w:p/>
+    <w:p/>
+    <w:p/>
+    <w:p/>
+    <w:p/>
+    <w:p>
+      <w:pPr>
+        <w:rPr>
+          <w:u w:val="single"/>
+        </w:rPr>
+      </w:pPr>
+    </w:p>
+    <w:p>
+      <w:pPr>
+        <w:tabs>
+          <w:tab w:val="left" w:pos="2055"/>
+        </w:tabs>
+      </w:pPr>
+      <w:r>
+        <w:tab/>
+      </w:r>
+    </w:p>
+    <w:p>
+      <w:pPr>
+        <w:pStyle w:val="Piedepgina"/>
+        <w:rPr>
+          <w:lang w:val="es-ES"/>
+        </w:rPr>
+      </w:pPr>
+    </w:p>
+    <w:p>
+      <w:pPr>
+        <w:pStyle w:val="Piedepgina"/>
+        <w:rPr>
+          <w:lang w:val="es-ES"/>
+        </w:rPr>
+      </w:pPr>
+      <w:r>
+        <w:rPr>
+          <w:lang w:val="es-ES"/>
+        </w:rPr>
+        <w:t>Realizado por: Walter Sebastián Schmidt</w:t>
+      </w:r>
+    </w:p>
+    <w:p>
+      <w:pPr>
+        <w:pStyle w:val="Piedepgina"/>
+        <w:rPr>
+          <w:lang w:val="es-ES"/>
+        </w:rPr>
+      </w:pPr>
+      <w:r>
+        <w:rPr>
+          <w:lang w:val="es-ES"/>
+        </w:rPr>
+        <w:t>Revisado por: Maximiliano Fernández</w:t>
+      </w:r>
+    </w:p>
+    <w:p>
+      <w:pPr>
+        <w:spacing w:after="160" w:line="259" w:lineRule="auto"/>
+      </w:pPr>
+      <w:r>
+        <w:br w:type="page"/>
+      </w:r>
+    </w:p>
+    <w:p>
+      <w:pPr>
+        <w:tabs>
+          <w:tab w:val="left" w:pos="2055"/>
+        </w:tabs>
+        <w:rPr>
+          <w:sz w:val="28"/>
+          <w:szCs w:val="28"/>
+          <w:u w:val="single"/>
+        </w:rPr>
+      </w:pPr>
+      <w:r>
+        <w:rPr>
+          <w:sz w:val="28"/>
+          <w:szCs w:val="28"/>
+          <w:u w:val="single"/>
+        </w:rPr>
+        <w:lastRenderedPageBreak/>
+        <w:t>Ejercicio 2.a.</w:t>
+      </w:r>
+    </w:p>
+    <w:p>
+      <w:pPr>
+        <w:spacing w:after="160" w:line="259" w:lineRule="auto"/>
+        <w:rPr>
+          <w:sz w:val="28"/>
+          <w:szCs w:val="28"/>
+          <w:u w:val="single"/>
+        </w:rPr>
+      </w:pPr>
+    </w:p>
+    <w:p>
+      <w:pPr>
+        <w:spacing w:after="160" w:line="259" w:lineRule="auto"/>
+        <w:rPr>
+          <w:noProof/>
+          <w:color w:val="000000"/>
+        </w:rPr>
+      </w:pPr>
+    </w:p>
+    <w:p>
+      <w:pPr>
+        <w:spacing w:after="160" w:line="259" w:lineRule="auto"/>
+        <w:rPr>
+          <w:sz w:val="28"/>
+          <w:szCs w:val="28"/>
+          <w:u w:val="single"/>
+        </w:rPr>
+      </w:pPr>
+    </w:p>
+    <w:p>
+      <w:pPr>
+        <w:spacing w:after="160" w:line="259" w:lineRule="auto"/>
+        <w:rPr>
+          <w:sz w:val="28"/>
+          <w:szCs w:val="28"/>
+          <w:u w:val="single"/>
+        </w:rPr>
+      </w:pPr>
+    </w:p>
+    <w:p>
+      <w:pPr>
+        <w:spacing w:after="160" w:line="259" w:lineRule="auto"/>
+        <w:rPr>
+          <w:sz w:val="28"/>
+          <w:szCs w:val="28"/>
+          <w:u w:val="single"/>
+        </w:rPr>
+      </w:pPr>
+      <w:r>
+        <w:rPr>
+          <w:noProof/>
+          <w:color w:val="000000"/>
+        </w:rPr>
+        <w:drawing>
+          <wp:anchor distT="0" distB="0" distL="114300" distR="114300" simplePos="0" relativeHeight="251659264" behindDoc="0" locked="0" layoutInCell="1" allowOverlap="1" wp14:anchorId="4BDCF611" wp14:editId="37A481C9">
+            <wp:simplePos x="0" y="0"/>
+            <wp:positionH relativeFrom="margin">
+              <wp:align>left</wp:align>
+            </wp:positionH>
+            <wp:positionV relativeFrom="paragraph">
+              <wp:posOffset>6531</wp:posOffset>
+            </wp:positionV>
+            <wp:extent cx="5680075" cy="4277995"/>
+            <wp:effectExtent l="0" t="0" r="0" b="0"/>
+            <wp:wrapThrough wrapText="bothSides">
+              <wp:wrapPolygon edited="0">
+                <wp:start x="8693" y="192"/>
+                <wp:lineTo x="6954" y="962"/>
+                <wp:lineTo x="6810" y="1154"/>
+                <wp:lineTo x="6810" y="1924"/>
+                <wp:lineTo x="1159" y="2886"/>
+                <wp:lineTo x="290" y="3174"/>
+                <wp:lineTo x="290" y="10003"/>
+                <wp:lineTo x="6303" y="11157"/>
+                <wp:lineTo x="8041" y="11157"/>
+                <wp:lineTo x="1739" y="11831"/>
+                <wp:lineTo x="1376" y="11831"/>
+                <wp:lineTo x="1376" y="15486"/>
+                <wp:lineTo x="1811" y="15774"/>
+                <wp:lineTo x="3695" y="15774"/>
+                <wp:lineTo x="1666" y="16255"/>
+                <wp:lineTo x="1376" y="16448"/>
+                <wp:lineTo x="1376" y="20872"/>
+                <wp:lineTo x="6447" y="20872"/>
+                <wp:lineTo x="21008" y="20487"/>
+                <wp:lineTo x="21153" y="16929"/>
+                <wp:lineTo x="20574" y="16544"/>
+                <wp:lineTo x="18690" y="15774"/>
+                <wp:lineTo x="18835" y="15101"/>
+                <wp:lineTo x="18400" y="14909"/>
+                <wp:lineTo x="14054" y="14235"/>
+                <wp:lineTo x="20139" y="14235"/>
+                <wp:lineTo x="21226" y="14043"/>
+                <wp:lineTo x="21226" y="9907"/>
+                <wp:lineTo x="20863" y="9715"/>
+                <wp:lineTo x="18835" y="9619"/>
+                <wp:lineTo x="21081" y="8080"/>
+                <wp:lineTo x="21226" y="4617"/>
+                <wp:lineTo x="19415" y="4232"/>
+                <wp:lineTo x="13764" y="3463"/>
+                <wp:lineTo x="13764" y="192"/>
+                <wp:lineTo x="8693" y="192"/>
+              </wp:wrapPolygon>
+            </wp:wrapThrough>
+            <wp:docPr id="3" name="Imagen 3" descr="C:\Users\Walter\Downloads\Guía 1 - Ejercicio 2A - Diagrama de Clases.png"/>
+            <wp:cNvGraphicFramePr>
+              <a:graphicFrameLocks xmlns:a="http://schemas.openxmlformats.org/drawingml/2006/main" noChangeAspect="1"/>
+            </wp:cNvGraphicFramePr>
+            <a:graphic xmlns:a="http://schemas.openxmlformats.org/drawingml/2006/main">
+              <a:graphicData uri="http://schemas.openxmlformats.org/drawingml/2006/picture">
+                <pic:pic xmlns:pic="http://schemas.openxmlformats.org/drawingml/2006/picture">
+                  <pic:nvPicPr>
+                    <pic:cNvPr id="0" name="Picture 2" descr="C:\Users\Walter\Downloads\Guía 1 - Ejercicio 2A - Diagrama de Clases.png"/>
+                    <pic:cNvPicPr>
+                      <a:picLocks noChangeAspect="1" noChangeArrowheads="1"/>
+                    </pic:cNvPicPr>
+                  </pic:nvPicPr>
+                  <pic:blipFill rotWithShape="1">
+                    <a:blip r:embed="rId8" cstate="print">
+                      <a:extLst>
+                        <a:ext uri="{28A0092B-C50C-407E-A947-70E740481C1C}">
+                          <a14:useLocalDpi xmlns:a14="http://schemas.microsoft.com/office/drawing/2010/main" val="0"/>
+                        </a:ext>
+                      </a:extLst>
+                    </a:blip>
+                    <a:srcRect l="11893" t="995" b="-995"/>
+                    <a:stretch/>
+                  </pic:blipFill>
+                  <pic:spPr bwMode="auto">
+                    <a:xfrm>
+                      <a:off x="0" y="0"/>
+                      <a:ext cx="5680075" cy="4277995"/>
+                    </a:xfrm>
+                    <a:prstGeom prst="rect">
+                      <a:avLst/>
+                    </a:prstGeom>
+                    <a:noFill/>
+                    <a:ln>
+                      <a:noFill/>
+                    </a:ln>
+                    <a:extLst>
+                      <a:ext uri="{53640926-AAD7-44D8-BBD7-CCE9431645EC}">
+                        <a14:shadowObscured xmlns:a14="http://schemas.microsoft.com/office/drawing/2010/main"/>
+                      </a:ext>
+                    </a:extLst>
+                  </pic:spPr>
+                </pic:pic>
+              </a:graphicData>
+            </a:graphic>
+            <wp14:sizeRelH relativeFrom="margin">
+              <wp14:pctWidth>0</wp14:pctWidth>
+            </wp14:sizeRelH>
+            <wp14:sizeRelV relativeFrom="margin">
+              <wp14:pctHeight>0</wp14:pctHeight>
+            </wp14:sizeRelV>
+          </wp:anchor>
+        </w:drawing>
+      </w:r>
+    </w:p>
+    <w:p>
+      <w:pPr>
+        <w:spacing w:after="160" w:line="259" w:lineRule="auto"/>
+        <w:rPr>
+          <w:sz w:val="28"/>
+          <w:szCs w:val="28"/>
+          <w:u w:val="single"/>
+        </w:rPr>
+      </w:pPr>
+    </w:p>
+    <w:p>
+      <w:pPr>
+        <w:spacing w:after="160" w:line="259" w:lineRule="auto"/>
+        <w:rPr>
+          <w:sz w:val="28"/>
+          <w:szCs w:val="28"/>
+          <w:u w:val="single"/>
+        </w:rPr>
+      </w:pPr>
+    </w:p>
+    <w:p>
+      <w:pPr>
+        <w:spacing w:after="160" w:line="259" w:lineRule="auto"/>
+        <w:rPr>
+          <w:sz w:val="28"/>
+          <w:szCs w:val="28"/>
+          <w:u w:val="single"/>
+        </w:rPr>
+      </w:pPr>
+    </w:p>
+    <w:p>
+      <w:pPr>
+        <w:spacing w:after="160" w:line="259" w:lineRule="auto"/>
+        <w:rPr>
+          <w:sz w:val="28"/>
+          <w:szCs w:val="28"/>
+          <w:u w:val="single"/>
+        </w:rPr>
+      </w:pPr>
+    </w:p>
+    <w:p>
+      <w:pPr>
+        <w:spacing w:after="160" w:line="259" w:lineRule="auto"/>
+        <w:rPr>
+          <w:sz w:val="28"/>
+          <w:szCs w:val="28"/>
+          <w:u w:val="single"/>
+        </w:rPr>
+      </w:pPr>
+    </w:p>
+    <w:p>
+      <w:pPr>
+        <w:spacing w:after="160" w:line="259" w:lineRule="auto"/>
+        <w:rPr>
+          <w:sz w:val="28"/>
+          <w:szCs w:val="28"/>
+          <w:u w:val="single"/>
+        </w:rPr>
+      </w:pPr>
+    </w:p>
+    <w:p>
+      <w:pPr>
+        <w:spacing w:after="160" w:line="259" w:lineRule="auto"/>
+        <w:rPr>
+          <w:sz w:val="28"/>
+          <w:szCs w:val="28"/>
+          <w:u w:val="single"/>
+        </w:rPr>
+      </w:pPr>
+    </w:p>
+    <w:p>
+      <w:pPr>
+        <w:spacing w:after="160" w:line="259" w:lineRule="auto"/>
+        <w:rPr>
+          <w:sz w:val="28"/>
+          <w:szCs w:val="28"/>
+          <w:u w:val="single"/>
+        </w:rPr>
+      </w:pPr>
+    </w:p>
+    <w:p>
+      <w:pPr>
+        <w:spacing w:after="160" w:line="259" w:lineRule="auto"/>
+        <w:rPr>
+          <w:sz w:val="28"/>
+          <w:szCs w:val="28"/>
+          <w:u w:val="single"/>
+        </w:rPr>
+      </w:pPr>
+    </w:p>
+    <w:p>
+      <w:pPr>
+        <w:spacing w:after="160" w:line="259" w:lineRule="auto"/>
+        <w:rPr>
+          <w:sz w:val="28"/>
+          <w:szCs w:val="28"/>
+          <w:u w:val="single"/>
+        </w:rPr>
+      </w:pPr>
+    </w:p>
+    <w:p>
+      <w:pPr>
+        <w:spacing w:after="160" w:line="259" w:lineRule="auto"/>
+        <w:rPr>
+          <w:sz w:val="28"/>
+          <w:szCs w:val="28"/>
+          <w:u w:val="single"/>
+        </w:rPr>
+      </w:pPr>
+    </w:p>
+    <w:p>
+      <w:pPr>
+        <w:spacing w:after="160" w:line="259" w:lineRule="auto"/>
+        <w:rPr>
+          <w:sz w:val="28"/>
+          <w:szCs w:val="28"/>
+          <w:u w:val="single"/>
+        </w:rPr>
+      </w:pPr>
+    </w:p>
+    <w:p>
+      <w:pPr>
+        <w:spacing w:after="160" w:line="259" w:lineRule="auto"/>
+        <w:rPr>
+          <w:sz w:val="28"/>
+          <w:szCs w:val="28"/>
+          <w:u w:val="single"/>
+        </w:rPr>
+      </w:pPr>
+    </w:p>
+    <w:p>
+      <w:pPr>
+        <w:pStyle w:val="Piedepgina"/>
+        <w:rPr>
+          <w:lang w:val="es-ES"/>
+        </w:rPr>
+      </w:pPr>
+      <w:r>
+        <w:rPr>
+          <w:lang w:val="es-ES"/>
+        </w:rPr>
+        <w:t>Realizado por:</w:t>
+      </w:r>
+      <w:r>
+        <w:rPr>
+          <w:color w:val="000000"/>
+        </w:rPr>
+        <w:t xml:space="preserve"> </w:t>
+      </w:r>
+      <w:r>
+        <w:rPr>
+          <w:color w:val="000000"/>
+        </w:rPr>
+        <w:t>Federico Lloves y Adrián Fraile</w:t>
+      </w:r>
+    </w:p>
+    <w:p>
+      <w:pPr>
+        <w:pStyle w:val="Piedepgina"/>
+        <w:rPr>
+          <w:lang w:val="es-ES"/>
+        </w:rPr>
+      </w:pPr>
+      <w:r>
+        <w:rPr>
+          <w:lang w:val="es-ES"/>
+        </w:rPr>
+        <w:t xml:space="preserve">Revisado por: </w:t>
+      </w:r>
+      <w:r>
+        <w:rPr>
+          <w:color w:val="000000"/>
+        </w:rPr>
+        <w:t>Walter Sebastian Schmidt</w:t>
+      </w:r>
+    </w:p>
+    <w:p>
+      <w:pPr>
+        <w:spacing w:after="160" w:line="259" w:lineRule="auto"/>
+        <w:rPr>
+          <w:sz w:val="28"/>
+          <w:szCs w:val="28"/>
+        </w:rPr>
+      </w:pPr>
+      <w:r>
+        <w:br w:type="page"/>
+      </w:r>
+    </w:p>
+    <w:p>
+      <w:pPr>
+        <w:tabs>
+          <w:tab w:val="left" w:pos="2055"/>
+        </w:tabs>
+        <w:rPr>
+          <w:sz w:val="28"/>
+          <w:szCs w:val="28"/>
+          <w:u w:val="single"/>
+        </w:rPr>
+      </w:pPr>
+      <w:r>
+        <w:rPr>
+          <w:sz w:val="28"/>
+          <w:szCs w:val="28"/>
+          <w:u w:val="single"/>
+        </w:rPr>
+        <w:lastRenderedPageBreak/>
+        <w:t>Ejercicio 2.</w:t>
+      </w:r>
+      <w:r>
+        <w:rPr>
+          <w:sz w:val="28"/>
+          <w:szCs w:val="28"/>
+          <w:u w:val="single"/>
+        </w:rPr>
+        <w:t>b</w:t>
+      </w:r>
+      <w:r>
+        <w:rPr>
+          <w:sz w:val="28"/>
+          <w:szCs w:val="28"/>
+          <w:u w:val="single"/>
+        </w:rPr>
+        <w:t>.</w:t>
+      </w:r>
+    </w:p>
+    <w:p>
+      <w:pPr>
+        <w:spacing w:after="160" w:line="259" w:lineRule="auto"/>
+        <w:rPr>
+          <w:sz w:val="28"/>
+          <w:szCs w:val="28"/>
+          <w:u w:val="single"/>
+        </w:rPr>
+      </w:pPr>
+    </w:p>
+    <w:p>
+      <w:pPr>
+        <w:spacing w:after="160" w:line="259" w:lineRule="auto"/>
+        <w:rPr>
+          <w:sz w:val="28"/>
+          <w:szCs w:val="28"/>
+          <w:u w:val="single"/>
+        </w:rPr>
+      </w:pPr>
+    </w:p>
+    <w:p>
+      <w:pPr>
+        <w:spacing w:after="160" w:line="259" w:lineRule="auto"/>
+        <w:rPr>
+          <w:sz w:val="28"/>
+          <w:szCs w:val="28"/>
+          <w:u w:val="single"/>
+        </w:rPr>
+      </w:pPr>
+    </w:p>
+    <w:p>
+      <w:pPr>
+        <w:spacing w:after="160" w:line="259" w:lineRule="auto"/>
+        <w:rPr>
+          <w:sz w:val="28"/>
+          <w:szCs w:val="28"/>
+          <w:u w:val="single"/>
+        </w:rPr>
+      </w:pPr>
+    </w:p>
+    <w:p>
+      <w:pPr>
+        <w:spacing w:after="160" w:line="259" w:lineRule="auto"/>
+        <w:rPr>
+          <w:sz w:val="28"/>
+          <w:szCs w:val="28"/>
+          <w:u w:val="single"/>
+        </w:rPr>
+      </w:pPr>
+      <w:r>
+        <w:rPr>
+          <w:noProof/>
+          <w:sz w:val="28"/>
+          <w:szCs w:val="28"/>
+          <w:u w:val="single"/>
+        </w:rPr>
+        <w:drawing>
+          <wp:anchor distT="0" distB="0" distL="114300" distR="114300" simplePos="0" relativeHeight="251660288" behindDoc="0" locked="0" layoutInCell="1" allowOverlap="1" wp14:anchorId="221BA3A6" wp14:editId="42834807">
+            <wp:simplePos x="0" y="0"/>
+            <wp:positionH relativeFrom="margin">
+              <wp:align>left</wp:align>
+            </wp:positionH>
+            <wp:positionV relativeFrom="paragraph">
+              <wp:posOffset>54363</wp:posOffset>
+            </wp:positionV>
+            <wp:extent cx="5539105" cy="4080510"/>
+            <wp:effectExtent l="0" t="0" r="0" b="0"/>
+            <wp:wrapThrough wrapText="bothSides">
+              <wp:wrapPolygon edited="0">
+                <wp:start x="2749" y="807"/>
+                <wp:lineTo x="2154" y="2622"/>
+                <wp:lineTo x="2526" y="4235"/>
+                <wp:lineTo x="2080" y="5345"/>
+                <wp:lineTo x="2080" y="5647"/>
+                <wp:lineTo x="2897" y="5849"/>
+                <wp:lineTo x="2600" y="6857"/>
+                <wp:lineTo x="2526" y="9076"/>
+                <wp:lineTo x="2229" y="10084"/>
+                <wp:lineTo x="2154" y="18756"/>
+                <wp:lineTo x="2823" y="20370"/>
+                <wp:lineTo x="2897" y="20672"/>
+                <wp:lineTo x="19314" y="20672"/>
+                <wp:lineTo x="19389" y="20370"/>
+                <wp:lineTo x="20206" y="18756"/>
+                <wp:lineTo x="20280" y="10689"/>
+                <wp:lineTo x="20949" y="9176"/>
+                <wp:lineTo x="21023" y="6655"/>
+                <wp:lineTo x="13594" y="6050"/>
+                <wp:lineTo x="9880" y="5849"/>
+                <wp:lineTo x="12034" y="5445"/>
+                <wp:lineTo x="12109" y="2017"/>
+                <wp:lineTo x="3417" y="807"/>
+                <wp:lineTo x="2749" y="807"/>
+              </wp:wrapPolygon>
+            </wp:wrapThrough>
+            <wp:docPr id="4" name="Imagen 4" descr="C:\Users\Walter\Downloads\Guia 1 - Ejercicio 2 B - Diagrama de Secuencia.png"/>
+            <wp:cNvGraphicFramePr>
+              <a:graphicFrameLocks xmlns:a="http://schemas.openxmlformats.org/drawingml/2006/main" noChangeAspect="1"/>
+            </wp:cNvGraphicFramePr>
+            <a:graphic xmlns:a="http://schemas.openxmlformats.org/drawingml/2006/main">
+              <a:graphicData uri="http://schemas.openxmlformats.org/drawingml/2006/picture">
+                <pic:pic xmlns:pic="http://schemas.openxmlformats.org/drawingml/2006/picture">
+                  <pic:nvPicPr>
+                    <pic:cNvPr id="0" name="Picture 3" descr="C:\Users\Walter\Downloads\Guia 1 - Ejercicio 2 B - Diagrama de Secuencia.png"/>
+                    <pic:cNvPicPr>
+                      <a:picLocks noChangeAspect="1" noChangeArrowheads="1"/>
+                    </pic:cNvPicPr>
+                  </pic:nvPicPr>
+                  <pic:blipFill>
+                    <a:blip r:embed="rId9">
+                      <a:extLst>
+                        <a:ext uri="{28A0092B-C50C-407E-A947-70E740481C1C}">
+                          <a14:useLocalDpi xmlns:a14="http://schemas.microsoft.com/office/drawing/2010/main" val="0"/>
+                        </a:ext>
+                      </a:extLst>
+                    </a:blip>
+                    <a:srcRect/>
+                    <a:stretch>
+                      <a:fillRect/>
+                    </a:stretch>
+                  </pic:blipFill>
+                  <pic:spPr bwMode="auto">
+                    <a:xfrm>
+                      <a:off x="0" y="0"/>
+                      <a:ext cx="5539105" cy="4080510"/>
+                    </a:xfrm>
+                    <a:prstGeom prst="rect">
+                      <a:avLst/>
+                    </a:prstGeom>
+                    <a:noFill/>
+                    <a:ln>
+                      <a:noFill/>
+                    </a:ln>
+                  </pic:spPr>
+                </pic:pic>
+              </a:graphicData>
+            </a:graphic>
+            <wp14:sizeRelH relativeFrom="margin">
+              <wp14:pctWidth>0</wp14:pctWidth>
+            </wp14:sizeRelH>
+            <wp14:sizeRelV relativeFrom="margin">
+              <wp14:pctHeight>0</wp14:pctHeight>
+            </wp14:sizeRelV>
+          </wp:anchor>
+        </w:drawing>
+      </w:r>
+    </w:p>
+    <w:p>
+      <w:pPr>
+        <w:spacing w:after="160" w:line="259" w:lineRule="auto"/>
+        <w:rPr>
+          <w:sz w:val="28"/>
+          <w:szCs w:val="28"/>
+          <w:u w:val="single"/>
+        </w:rPr>
+      </w:pPr>
+    </w:p>
+    <w:p>
+      <w:pPr>
+        <w:spacing w:after="160" w:line="259" w:lineRule="auto"/>
+        <w:rPr>
+          <w:sz w:val="28"/>
+          <w:szCs w:val="28"/>
+          <w:u w:val="single"/>
+        </w:rPr>
+      </w:pPr>
+    </w:p>
+    <w:p>
+      <w:pPr>
+        <w:spacing w:after="160" w:line="259" w:lineRule="auto"/>
+        <w:rPr>
+          <w:sz w:val="28"/>
+          <w:szCs w:val="28"/>
+          <w:u w:val="single"/>
+        </w:rPr>
+      </w:pPr>
+    </w:p>
+    <w:p>
+      <w:pPr>
+        <w:spacing w:after="160" w:line="259" w:lineRule="auto"/>
+        <w:rPr>
+          <w:sz w:val="28"/>
+          <w:szCs w:val="28"/>
+          <w:u w:val="single"/>
+        </w:rPr>
+      </w:pPr>
+    </w:p>
+    <w:p>
+      <w:pPr>
+        <w:spacing w:after="160" w:line="259" w:lineRule="auto"/>
+        <w:rPr>
+          <w:sz w:val="28"/>
+          <w:szCs w:val="28"/>
+          <w:u w:val="single"/>
+        </w:rPr>
+      </w:pPr>
+    </w:p>
+    <w:p>
+      <w:pPr>
+        <w:spacing w:after="160" w:line="259" w:lineRule="auto"/>
+        <w:rPr>
+          <w:sz w:val="28"/>
+          <w:szCs w:val="28"/>
+          <w:u w:val="single"/>
+        </w:rPr>
+      </w:pPr>
+    </w:p>
+    <w:p>
+      <w:pPr>
+        <w:spacing w:after="160" w:line="259" w:lineRule="auto"/>
+        <w:rPr>
+          <w:sz w:val="28"/>
+          <w:szCs w:val="28"/>
+          <w:u w:val="single"/>
+        </w:rPr>
+      </w:pPr>
+    </w:p>
+    <w:p>
+      <w:pPr>
+        <w:spacing w:after="160" w:line="259" w:lineRule="auto"/>
+        <w:rPr>
+          <w:sz w:val="28"/>
+          <w:szCs w:val="28"/>
+          <w:u w:val="single"/>
+        </w:rPr>
+      </w:pPr>
+    </w:p>
+    <w:p>
+      <w:pPr>
+        <w:spacing w:after="160" w:line="259" w:lineRule="auto"/>
+        <w:rPr>
+          <w:color w:val="000000"/>
+        </w:rPr>
+      </w:pPr>
+    </w:p>
+    <w:p>
+      <w:pPr>
+        <w:spacing w:after="160" w:line="259" w:lineRule="auto"/>
+        <w:rPr>
+          <w:color w:val="000000"/>
+        </w:rPr>
+      </w:pPr>
+    </w:p>
+    <w:p>
+      <w:pPr>
+        <w:spacing w:after="160" w:line="259" w:lineRule="auto"/>
+        <w:rPr>
+          <w:color w:val="000000"/>
+        </w:rPr>
+      </w:pPr>
+    </w:p>
+    <w:p>
+      <w:pPr>
+        <w:spacing w:after="160" w:line="259" w:lineRule="auto"/>
+        <w:rPr>
+          <w:color w:val="000000"/>
+        </w:rPr>
+      </w:pPr>
+    </w:p>
+    <w:p>
+      <w:pPr>
+        <w:spacing w:after="160" w:line="259" w:lineRule="auto"/>
+        <w:rPr>
+          <w:color w:val="000000"/>
+        </w:rPr>
+      </w:pPr>
+    </w:p>
+    <w:p>
+      <w:pPr>
+        <w:spacing w:after="160" w:line="259" w:lineRule="auto"/>
+        <w:rPr>
+          <w:color w:val="000000"/>
+        </w:rPr>
+      </w:pPr>
+    </w:p>
+    <w:p>
+      <w:pPr>
+        <w:spacing w:after="160" w:line="259" w:lineRule="auto"/>
+        <w:rPr>
+          <w:color w:val="000000"/>
+        </w:rPr>
+      </w:pPr>
+    </w:p>
+    <w:p>
+      <w:pPr>
+        <w:spacing w:after="160" w:line="259" w:lineRule="auto"/>
+        <w:rPr>
+          <w:color w:val="000000"/>
+        </w:rPr>
+      </w:pPr>
+    </w:p>
+    <w:p>
+      <w:pPr>
+        <w:spacing w:after="160" w:line="259" w:lineRule="auto"/>
+        <w:rPr>
+          <w:color w:val="000000"/>
+        </w:rPr>
+      </w:pPr>
+    </w:p>
+    <w:p>
+      <w:pPr>
+        <w:spacing w:after="160" w:line="259" w:lineRule="auto"/>
+        <w:rPr>
+          <w:color w:val="000000"/>
+        </w:rPr>
+      </w:pPr>
+    </w:p>
+    <w:p>
+      <w:pPr>
+        <w:spacing w:after="160" w:line="259" w:lineRule="auto"/>
+        <w:rPr>
+          <w:color w:val="000000"/>
+        </w:rPr>
+      </w:pPr>
+    </w:p>
+    <w:p>
+      <w:pPr>
+        <w:pStyle w:val="Piedepgina"/>
+        <w:rPr>
+          <w:lang w:val="es-ES"/>
+        </w:rPr>
+      </w:pPr>
+      <w:r>
+        <w:rPr>
+          <w:lang w:val="es-ES"/>
+        </w:rPr>
+        <w:t>Realizado por:</w:t>
+      </w:r>
+      <w:r>
+        <w:rPr>
+          <w:color w:val="000000"/>
+        </w:rPr>
+        <w:t xml:space="preserve"> </w:t>
+      </w:r>
+      <w:r>
+        <w:rPr>
+          <w:color w:val="000000"/>
+        </w:rPr>
+        <w:t>Walter Sebastian Schmidt</w:t>
+      </w:r>
+    </w:p>
+    <w:p>
+      <w:pPr>
+        <w:pStyle w:val="Piedepgina"/>
+        <w:rPr>
+          <w:lang w:val="es-ES"/>
+        </w:rPr>
+      </w:pPr>
+      <w:r>
+        <w:rPr>
+          <w:lang w:val="es-ES"/>
+        </w:rPr>
+        <w:t xml:space="preserve">Revisado por: </w:t>
+      </w:r>
+      <w:r>
+        <w:rPr>
+          <w:lang w:val="es-ES"/>
+        </w:rPr>
+        <w:t xml:space="preserve">Fede Lloves y </w:t>
+      </w:r>
+      <w:r>
+        <w:rPr>
+          <w:lang w:val="es-ES"/>
+        </w:rPr>
+        <w:t>Maximiliano Fernández</w:t>
+      </w:r>
+    </w:p>
+    <w:p>
+      <w:pPr>
+        <w:spacing w:after="160" w:line="259" w:lineRule="auto"/>
+        <w:rPr>
+          <w:sz w:val="28"/>
+          <w:szCs w:val="28"/>
+        </w:rPr>
+      </w:pPr>
+      <w:r>
+        <w:rPr>
+          <w:sz w:val="28"/>
+          <w:szCs w:val="28"/>
+          <w:u w:val="single"/>
+        </w:rPr>
+        <w:br w:type="page"/>
+      </w:r>
+    </w:p>
+    <w:p>
+      <w:pPr>
+        <w:tabs>
+          <w:tab w:val="left" w:pos="2055"/>
+        </w:tabs>
+        <w:rPr>
+          <w:sz w:val="28"/>
+          <w:szCs w:val="28"/>
+          <w:u w:val="single"/>
+        </w:rPr>
+      </w:pPr>
+      <w:r>
+        <w:rPr>
+          <w:sz w:val="28"/>
+          <w:szCs w:val="28"/>
+          <w:u w:val="single"/>
+        </w:rPr>
+        <w:lastRenderedPageBreak/>
+        <w:t>Ejercicio 2.</w:t>
+      </w:r>
+      <w:r>
+        <w:rPr>
+          <w:sz w:val="28"/>
+          <w:szCs w:val="28"/>
+          <w:u w:val="single"/>
+        </w:rPr>
+        <w:t>c</w:t>
+      </w:r>
+      <w:r>
+        <w:rPr>
+          <w:sz w:val="28"/>
+          <w:szCs w:val="28"/>
+          <w:u w:val="single"/>
+        </w:rPr>
+        <w:t>.</w:t>
+      </w:r>
+    </w:p>
+    <w:p>
+      <w:pPr>
+        <w:spacing w:after="160" w:line="259" w:lineRule="auto"/>
+        <w:rPr>
+          <w:sz w:val="28"/>
+          <w:szCs w:val="28"/>
+          <w:u w:val="single"/>
+        </w:rPr>
+      </w:pPr>
+      <w:r>
+        <w:rPr>
+          <w:noProof/>
+          <w:sz w:val="28"/>
+          <w:szCs w:val="28"/>
+          <w:u w:val="single"/>
+        </w:rPr>
+        <w:drawing>
+          <wp:anchor distT="0" distB="0" distL="114300" distR="114300" simplePos="0" relativeHeight="251661312" behindDoc="0" locked="0" layoutInCell="1" allowOverlap="1" wp14:anchorId="4151AAB3" wp14:editId="572571C7">
+            <wp:simplePos x="0" y="0"/>
+            <wp:positionH relativeFrom="margin">
+              <wp:posOffset>-548005</wp:posOffset>
+            </wp:positionH>
+            <wp:positionV relativeFrom="paragraph">
+              <wp:posOffset>346710</wp:posOffset>
+            </wp:positionV>
+            <wp:extent cx="6628130" cy="2326005"/>
+            <wp:effectExtent l="0" t="0" r="0" b="0"/>
+            <wp:wrapThrough wrapText="bothSides">
+              <wp:wrapPolygon edited="0">
+                <wp:start x="0" y="0"/>
+                <wp:lineTo x="0" y="21405"/>
+                <wp:lineTo x="931" y="21405"/>
+                <wp:lineTo x="931" y="19813"/>
+                <wp:lineTo x="15582" y="18398"/>
+                <wp:lineTo x="15706" y="17337"/>
+                <wp:lineTo x="12292" y="16983"/>
+                <wp:lineTo x="14217" y="15921"/>
+                <wp:lineTo x="14154" y="11322"/>
+                <wp:lineTo x="14837" y="11322"/>
+                <wp:lineTo x="21232" y="8845"/>
+                <wp:lineTo x="21294" y="8314"/>
+                <wp:lineTo x="19928" y="5661"/>
+                <wp:lineTo x="20487" y="2123"/>
+                <wp:lineTo x="931" y="0"/>
+                <wp:lineTo x="0" y="0"/>
+              </wp:wrapPolygon>
+            </wp:wrapThrough>
+            <wp:docPr id="5" name="Imagen 5"/>
+            <wp:cNvGraphicFramePr>
+              <a:graphicFrameLocks xmlns:a="http://schemas.openxmlformats.org/drawingml/2006/main" noChangeAspect="1"/>
+            </wp:cNvGraphicFramePr>
+            <a:graphic xmlns:a="http://schemas.openxmlformats.org/drawingml/2006/main">
+              <a:graphicData uri="http://schemas.openxmlformats.org/drawingml/2006/picture">
+                <pic:pic xmlns:pic="http://schemas.openxmlformats.org/drawingml/2006/picture">
+                  <pic:nvPicPr>
+                    <pic:cNvPr id="0" name="Picture 4"/>
+                    <pic:cNvPicPr>
+                      <a:picLocks noChangeAspect="1" noChangeArrowheads="1"/>
+                    </pic:cNvPicPr>
+                  </pic:nvPicPr>
+                  <pic:blipFill>
+                    <a:blip r:embed="rId10">
+                      <a:extLst>
+                        <a:ext uri="{28A0092B-C50C-407E-A947-70E740481C1C}">
+                          <a14:useLocalDpi xmlns:a14="http://schemas.microsoft.com/office/drawing/2010/main" val="0"/>
+                        </a:ext>
+                      </a:extLst>
+                    </a:blip>
+                    <a:srcRect/>
+                    <a:stretch>
+                      <a:fillRect/>
+                    </a:stretch>
+                  </pic:blipFill>
+                  <pic:spPr bwMode="auto">
+                    <a:xfrm>
+                      <a:off x="0" y="0"/>
+                      <a:ext cx="6628130" cy="2326005"/>
+                    </a:xfrm>
+                    <a:prstGeom prst="rect">
+                      <a:avLst/>
+                    </a:prstGeom>
+                    <a:noFill/>
+                    <a:ln>
+                      <a:noFill/>
+                    </a:ln>
+                  </pic:spPr>
+                </pic:pic>
+              </a:graphicData>
+            </a:graphic>
+            <wp14:sizeRelH relativeFrom="margin">
+              <wp14:pctWidth>0</wp14:pctWidth>
+            </wp14:sizeRelH>
+            <wp14:sizeRelV relativeFrom="margin">
+              <wp14:pctHeight>0</wp14:pctHeight>
+            </wp14:sizeRelV>
+          </wp:anchor>
+        </w:drawing>
+      </w:r>
+    </w:p>
+    <w:p>
+      <w:pPr>
+        <w:spacing w:after="160" w:line="259" w:lineRule="auto"/>
+        <w:rPr>
+          <w:sz w:val="28"/>
+          <w:szCs w:val="28"/>
+          <w:u w:val="single"/>
+        </w:rPr>
+      </w:pPr>
+    </w:p>
+    <w:p>
+      <w:pPr>
+        <w:spacing w:after="160" w:line="259" w:lineRule="auto"/>
+        <w:rPr>
+          <w:sz w:val="28"/>
+          <w:szCs w:val="28"/>
+          <w:u w:val="single"/>
+        </w:rPr>
+      </w:pPr>
+    </w:p>
+    <w:p>
+      <w:pPr>
+        <w:spacing w:after="160" w:line="259" w:lineRule="auto"/>
+        <w:rPr>
+          <w:sz w:val="28"/>
+          <w:szCs w:val="28"/>
+          <w:u w:val="single"/>
+        </w:rPr>
+      </w:pPr>
+    </w:p>
+    <w:p>
+      <w:pPr>
+        <w:spacing w:after="160" w:line="259" w:lineRule="auto"/>
+        <w:rPr>
+          <w:sz w:val="28"/>
+          <w:szCs w:val="28"/>
+          <w:u w:val="single"/>
+        </w:rPr>
+      </w:pPr>
+    </w:p>
+    <w:p>
+      <w:pPr>
+        <w:pStyle w:val="Piedepgina"/>
+        <w:rPr>
+          <w:lang w:val="es-ES"/>
+        </w:rPr>
+      </w:pPr>
+    </w:p>
+    <w:p>
+      <w:pPr>
+        <w:pStyle w:val="Piedepgina"/>
+        <w:rPr>
+          <w:lang w:val="es-ES"/>
+        </w:rPr>
+      </w:pPr>
+      <w:r>
+        <w:rPr>
+          <w:lang w:val="es-ES"/>
+        </w:rPr>
+        <w:t xml:space="preserve">Realizado por: </w:t>
+      </w:r>
+      <w:r>
+        <w:rPr>
+          <w:lang w:val="es-ES"/>
+        </w:rPr>
+        <w:t xml:space="preserve">Walter Schmidt y </w:t>
+      </w:r>
+      <w:r>
+        <w:rPr>
+          <w:color w:val="000000"/>
+        </w:rPr>
+        <w:t xml:space="preserve">Adrián </w:t>
+      </w:r>
+      <w:r>
+        <w:rPr>
+          <w:lang w:val="es-ES"/>
+        </w:rPr>
+        <w:t>Fraile</w:t>
+      </w:r>
+    </w:p>
+    <w:p>
+      <w:pPr>
+        <w:pStyle w:val="Piedepgina"/>
+        <w:rPr>
+          <w:lang w:val="es-ES"/>
+        </w:rPr>
+      </w:pPr>
+      <w:r>
+        <w:rPr>
+          <w:lang w:val="es-ES"/>
+        </w:rPr>
+        <w:t xml:space="preserve">Revisado por: </w:t>
+      </w:r>
+      <w:r>
+        <w:rPr>
+          <w:lang w:val="es-ES"/>
+        </w:rPr>
+        <w:t>Fede Lloves</w:t>
+      </w:r>
+    </w:p>
+    <w:p>
+      <w:pPr>
+        <w:tabs>
+          <w:tab w:val="left" w:pos="2055"/>
+        </w:tabs>
+        <w:rPr>
+          <w:sz w:val="28"/>
+          <w:szCs w:val="28"/>
+          <w:u w:val="single"/>
+        </w:rPr>
+      </w:pPr>
+    </w:p>
+    <w:p>
+      <w:pPr>
+        <w:tabs>
+          <w:tab w:val="left" w:pos="2055"/>
+        </w:tabs>
+        <w:rPr>
+          <w:sz w:val="28"/>
+          <w:szCs w:val="28"/>
+          <w:u w:val="single"/>
+        </w:rPr>
+      </w:pPr>
+      <w:r>
+        <w:rPr>
+          <w:sz w:val="28"/>
+          <w:szCs w:val="28"/>
+          <w:u w:val="single"/>
+        </w:rPr>
+        <w:t>Ejercicio 2.d.</w:t>
+      </w:r>
+    </w:p>
+    <w:p>
+      <w:pPr>
+        <w:tabs>
+          <w:tab w:val="left" w:pos="2055"/>
+        </w:tabs>
+        <w:rPr>
+          <w:sz w:val="28"/>
+          <w:szCs w:val="28"/>
+          <w:u w:val="single"/>
+        </w:rPr>
+      </w:pPr>
+    </w:p>
+    <w:p>
+      <w:pPr>
+        <w:tabs>
+          <w:tab w:val="left" w:pos="2055"/>
+        </w:tabs>
+        <w:rPr>
+          <w:sz w:val="28"/>
+          <w:szCs w:val="28"/>
+          <w:u w:val="single"/>
+        </w:rPr>
+      </w:pPr>
+    </w:p>
+    <w:p>
+      <w:pPr>
+        <w:tabs>
+          <w:tab w:val="left" w:pos="2055"/>
+        </w:tabs>
+        <w:rPr>
+          <w:sz w:val="28"/>
+          <w:szCs w:val="28"/>
+          <w:u w:val="single"/>
+        </w:rPr>
+      </w:pPr>
+    </w:p>
+    <w:p>
+      <w:pPr>
+        <w:tabs>
+          <w:tab w:val="left" w:pos="2055"/>
+        </w:tabs>
+        <w:rPr>
+          <w:sz w:val="28"/>
+          <w:szCs w:val="28"/>
+          <w:u w:val="single"/>
+        </w:rPr>
+      </w:pPr>
+    </w:p>
+    <w:p>
+      <w:pPr>
+        <w:tabs>
+          <w:tab w:val="left" w:pos="2055"/>
+        </w:tabs>
+        <w:rPr>
+          <w:sz w:val="28"/>
+          <w:szCs w:val="28"/>
+          <w:u w:val="single"/>
+        </w:rPr>
+      </w:pPr>
+    </w:p>
+    <w:p>
+      <w:pPr>
+        <w:tabs>
+          <w:tab w:val="left" w:pos="2055"/>
+        </w:tabs>
+        <w:rPr>
+          <w:sz w:val="28"/>
+          <w:szCs w:val="28"/>
+          <w:u w:val="single"/>
+        </w:rPr>
+      </w:pPr>
+    </w:p>
+    <w:p>
+      <w:pPr>
+        <w:tabs>
+          <w:tab w:val="left" w:pos="2055"/>
+        </w:tabs>
+        <w:rPr>
+          <w:sz w:val="28"/>
+          <w:szCs w:val="28"/>
+          <w:u w:val="single"/>
+        </w:rPr>
+      </w:pPr>
+    </w:p>
+    <w:p>
+      <w:pPr>
+        <w:tabs>
+          <w:tab w:val="left" w:pos="2055"/>
+        </w:tabs>
+        <w:rPr>
+          <w:sz w:val="28"/>
+          <w:szCs w:val="28"/>
+          <w:u w:val="single"/>
+        </w:rPr>
+      </w:pPr>
+    </w:p>
+    <w:p>
+      <w:pPr>
+        <w:tabs>
+          <w:tab w:val="left" w:pos="2055"/>
+        </w:tabs>
+        <w:rPr>
+          <w:sz w:val="28"/>
+          <w:szCs w:val="28"/>
+          <w:u w:val="single"/>
+        </w:rPr>
+      </w:pPr>
+    </w:p>
+    <w:p>
+      <w:pPr>
+        <w:tabs>
+          <w:tab w:val="left" w:pos="2055"/>
+        </w:tabs>
+        <w:rPr>
+          <w:sz w:val="28"/>
+          <w:szCs w:val="28"/>
+          <w:u w:val="single"/>
+        </w:rPr>
+      </w:pPr>
+    </w:p>
+    <w:p>
+      <w:pPr>
+        <w:pStyle w:val="Piedepgina"/>
+        <w:rPr>
+          <w:lang w:val="es-ES"/>
+        </w:rPr>
+      </w:pPr>
+      <w:r>
+        <w:rPr>
+          <w:lang w:val="es-ES"/>
+        </w:rPr>
+        <w:t xml:space="preserve">Realizado por: </w:t>
+      </w:r>
+    </w:p>
+    <w:p>
+      <w:pPr>
+        <w:pStyle w:val="Piedepgina"/>
+        <w:rPr>
+          <w:lang w:val="es-ES"/>
+        </w:rPr>
+      </w:pPr>
+      <w:r>
+        <w:rPr>
+          <w:lang w:val="es-ES"/>
+        </w:rPr>
+        <w:t xml:space="preserve">Revisado por: </w:t>
+      </w:r>
+      <w:r>
+        <w:rPr>
+          <w:sz w:val="28"/>
+          <w:szCs w:val="28"/>
+          <w:u w:val="single"/>
+        </w:rPr>
+        <w:br w:type="page"/>
+      </w:r>
+    </w:p>
+    <w:p>
+      <w:pPr>
+        <w:tabs>
+          <w:tab w:val="left" w:pos="2055"/>
+        </w:tabs>
+        <w:rPr>
+          <w:sz w:val="28"/>
+          <w:szCs w:val="28"/>
+          <w:u w:val="single"/>
+        </w:rPr>
+      </w:pPr>
+      <w:r>
+        <w:rPr>
+          <w:sz w:val="28"/>
+          <w:szCs w:val="28"/>
+          <w:u w:val="single"/>
+        </w:rPr>
+        <w:lastRenderedPageBreak/>
+        <w:t>Ejercicio 3.a.</w:t>
+      </w:r>
+    </w:p>
+    <w:p>
+      <w:pPr>
+        <w:spacing w:after="160" w:line="259" w:lineRule="auto"/>
+        <w:rPr>
+          <w:sz w:val="28"/>
+          <w:szCs w:val="28"/>
+          <w:u w:val="single"/>
+        </w:rPr>
+      </w:pPr>
+    </w:p>
+    <w:p>
+      <w:pPr>
+        <w:spacing w:after="160" w:line="259" w:lineRule="auto"/>
+        <w:rPr>
+          <w:sz w:val="28"/>
+          <w:szCs w:val="28"/>
+          <w:u w:val="single"/>
+        </w:rPr>
+      </w:pPr>
+    </w:p>
+    <w:p>
+      <w:pPr>
+        <w:spacing w:after="160" w:line="259" w:lineRule="auto"/>
+        <w:rPr>
+          <w:sz w:val="28"/>
+          <w:szCs w:val="28"/>
+          <w:u w:val="single"/>
+        </w:rPr>
+      </w:pPr>
+    </w:p>
+    <w:p>
+      <w:pPr>
+        <w:spacing w:after="160" w:line="259" w:lineRule="auto"/>
+        <w:rPr>
+          <w:sz w:val="28"/>
+          <w:szCs w:val="28"/>
+          <w:u w:val="single"/>
+        </w:rPr>
+      </w:pPr>
+    </w:p>
+    <w:p>
+      <w:pPr>
+        <w:spacing w:after="160" w:line="259" w:lineRule="auto"/>
+        <w:rPr>
+          <w:sz w:val="28"/>
+          <w:szCs w:val="28"/>
+          <w:u w:val="single"/>
+        </w:rPr>
+      </w:pPr>
+    </w:p>
+    <w:p>
+      <w:pPr>
+        <w:spacing w:after="160" w:line="259" w:lineRule="auto"/>
+        <w:rPr>
+          <w:sz w:val="28"/>
+          <w:szCs w:val="28"/>
+          <w:u w:val="single"/>
+        </w:rPr>
+      </w:pPr>
+    </w:p>
+    <w:p>
+      <w:pPr>
+        <w:spacing w:after="160" w:line="259" w:lineRule="auto"/>
+        <w:rPr>
+          <w:sz w:val="28"/>
+          <w:szCs w:val="28"/>
+          <w:u w:val="single"/>
+        </w:rPr>
+      </w:pPr>
+    </w:p>
+    <w:p>
+      <w:pPr>
+        <w:spacing w:after="160" w:line="259" w:lineRule="auto"/>
+        <w:rPr>
+          <w:sz w:val="28"/>
+          <w:szCs w:val="28"/>
+          <w:u w:val="single"/>
+        </w:rPr>
+      </w:pPr>
+    </w:p>
+    <w:p>
+      <w:pPr>
+        <w:spacing w:after="160" w:line="259" w:lineRule="auto"/>
+        <w:rPr>
+          <w:sz w:val="28"/>
+          <w:szCs w:val="28"/>
+          <w:u w:val="single"/>
+        </w:rPr>
+      </w:pPr>
+    </w:p>
+    <w:p>
+      <w:pPr>
+        <w:spacing w:after="160" w:line="259" w:lineRule="auto"/>
+        <w:rPr>
+          <w:sz w:val="28"/>
+          <w:szCs w:val="28"/>
+          <w:u w:val="single"/>
+        </w:rPr>
+      </w:pPr>
+    </w:p>
+    <w:p>
+      <w:pPr>
+        <w:spacing w:after="160" w:line="259" w:lineRule="auto"/>
+        <w:rPr>
+          <w:sz w:val="28"/>
+          <w:szCs w:val="28"/>
+          <w:u w:val="single"/>
+        </w:rPr>
+      </w:pPr>
+    </w:p>
+    <w:p>
+      <w:pPr>
+        <w:spacing w:after="160" w:line="259" w:lineRule="auto"/>
+        <w:rPr>
+          <w:sz w:val="28"/>
+          <w:szCs w:val="28"/>
+          <w:u w:val="single"/>
+        </w:rPr>
+      </w:pPr>
+    </w:p>
+    <w:p>
+      <w:pPr>
+        <w:spacing w:after="160" w:line="259" w:lineRule="auto"/>
+        <w:rPr>
+          <w:sz w:val="28"/>
+          <w:szCs w:val="28"/>
+          <w:u w:val="single"/>
+        </w:rPr>
+      </w:pPr>
+    </w:p>
+    <w:p>
+      <w:pPr>
+        <w:spacing w:after="160" w:line="259" w:lineRule="auto"/>
+        <w:rPr>
+          <w:sz w:val="28"/>
+          <w:szCs w:val="28"/>
+          <w:u w:val="single"/>
+        </w:rPr>
+      </w:pPr>
+    </w:p>
+    <w:p>
+      <w:pPr>
+        <w:spacing w:after="160" w:line="259" w:lineRule="auto"/>
+        <w:rPr>
+          <w:sz w:val="28"/>
+          <w:szCs w:val="28"/>
+          <w:u w:val="single"/>
+        </w:rPr>
+      </w:pPr>
+    </w:p>
+    <w:p>
+      <w:pPr>
+        <w:spacing w:after="160" w:line="259" w:lineRule="auto"/>
+        <w:rPr>
+          <w:sz w:val="28"/>
+          <w:szCs w:val="28"/>
+        </w:rPr>
+      </w:pPr>
+      <w:bookmarkStart w:id="3" w:name="_GoBack"/>
+      <w:bookmarkEnd w:id="3"/>
+    </w:p>
+    <w:p>
+      <w:pPr>
+        <w:spacing w:after="160" w:line="259" w:lineRule="auto"/>
+        <w:rPr>
+          <w:sz w:val="28"/>
+          <w:szCs w:val="28"/>
+          <w:u w:val="single"/>
+        </w:rPr>
+      </w:pPr>
+    </w:p>
+    <w:p>
+      <w:pPr>
+        <w:spacing w:after="160" w:line="259" w:lineRule="auto"/>
+        <w:rPr>
+          <w:sz w:val="28"/>
+          <w:szCs w:val="28"/>
+          <w:u w:val="single"/>
+        </w:rPr>
+      </w:pPr>
+    </w:p>
+    <w:p>
+      <w:pPr>
+        <w:spacing w:after="160" w:line="259" w:lineRule="auto"/>
+        <w:rPr>
+          <w:sz w:val="28"/>
+          <w:szCs w:val="28"/>
+          <w:u w:val="single"/>
+        </w:rPr>
+      </w:pPr>
+    </w:p>
+    <w:p>
+      <w:pPr>
+        <w:spacing w:after="160" w:line="259" w:lineRule="auto"/>
+        <w:rPr>
+          <w:sz w:val="28"/>
+          <w:szCs w:val="28"/>
+          <w:u w:val="single"/>
+        </w:rPr>
+      </w:pPr>
+    </w:p>
+    <w:p>
+      <w:pPr>
+        <w:spacing w:after="160" w:line="259" w:lineRule="auto"/>
+        <w:rPr>
+          <w:sz w:val="28"/>
+          <w:szCs w:val="28"/>
+          <w:u w:val="single"/>
+        </w:rPr>
+      </w:pPr>
+    </w:p>
+    <w:p>
+      <w:pPr>
+        <w:spacing w:after="160" w:line="259" w:lineRule="auto"/>
+        <w:rPr>
+          <w:sz w:val="28"/>
+          <w:szCs w:val="28"/>
+          <w:u w:val="single"/>
+        </w:rPr>
+      </w:pPr>
+    </w:p>
+    <w:p>
+      <w:pPr>
+        <w:spacing w:after="160" w:line="259" w:lineRule="auto"/>
+        <w:rPr>
+          <w:sz w:val="28"/>
+          <w:szCs w:val="28"/>
+          <w:u w:val="single"/>
+        </w:rPr>
+      </w:pPr>
+    </w:p>
+    <w:p>
+      <w:pPr>
+        <w:pStyle w:val="Piedepgina"/>
+        <w:rPr>
+          <w:lang w:val="es-ES"/>
+        </w:rPr>
+      </w:pPr>
+    </w:p>
+    <w:p>
+      <w:pPr>
+        <w:pStyle w:val="Piedepgina"/>
+        <w:rPr>
+          <w:lang w:val="es-ES"/>
+        </w:rPr>
+      </w:pPr>
+      <w:r>
+        <w:rPr>
+          <w:lang w:val="es-ES"/>
+        </w:rPr>
+        <w:t>Realizado por: Maximiliano Fernández</w:t>
+      </w:r>
+      <w:r>
+        <w:rPr>
+          <w:lang w:val="es-ES"/>
+        </w:rPr>
+        <w:t xml:space="preserve"> </w:t>
+      </w:r>
+    </w:p>
+    <w:p>
+      <w:pPr>
+        <w:pStyle w:val="Piedepgina"/>
+        <w:rPr>
+          <w:lang w:val="es-ES"/>
+        </w:rPr>
+      </w:pPr>
+      <w:r>
+        <w:rPr>
+          <w:lang w:val="es-ES"/>
+        </w:rPr>
+        <w:t>Revisado por: Walter Sebastián Schmidt</w:t>
+      </w:r>
+    </w:p>
+    <w:p>
+      <w:pPr>
+        <w:spacing w:after="160" w:line="259" w:lineRule="auto"/>
+        <w:rPr>
+          <w:sz w:val="28"/>
+          <w:szCs w:val="28"/>
+          <w:u w:val="single"/>
+        </w:rPr>
+      </w:pPr>
+      <w:r>
+        <w:br w:type="page"/>
+      </w:r>
+    </w:p>
+    <w:p>
+      <w:pPr>
+        <w:tabs>
+          <w:tab w:val="left" w:pos="2055"/>
+        </w:tabs>
+        <w:rPr>
+          <w:sz w:val="28"/>
+          <w:szCs w:val="28"/>
+          <w:u w:val="single"/>
+        </w:rPr>
+      </w:pPr>
+      <w:r>
+        <w:rPr>
+          <w:sz w:val="28"/>
+          <w:szCs w:val="28"/>
+          <w:u w:val="single"/>
+        </w:rPr>
+        <w:lastRenderedPageBreak/>
+        <w:t>Ejercicio 3.b.</w:t>
+      </w:r>
+    </w:p>
+    <w:p>
+      <w:pPr>
+        <w:rPr>
+          <w:sz w:val="28"/>
+          <w:szCs w:val="28"/>
+        </w:rPr>
+      </w:pPr>
+    </w:p>
+    <w:p>
+      <w:pPr>
+        <w:rPr>
+          <w:sz w:val="28"/>
+          <w:szCs w:val="28"/>
+        </w:rPr>
+      </w:pPr>
+    </w:p>
+    <w:p>
+      <w:pPr>
+        <w:rPr>
+          <w:sz w:val="28"/>
+          <w:szCs w:val="28"/>
+        </w:rPr>
+      </w:pPr>
+    </w:p>
+    <w:p>
+      <w:pPr>
+        <w:rPr>
+          <w:sz w:val="28"/>
+          <w:szCs w:val="28"/>
+        </w:rPr>
+      </w:pPr>
+    </w:p>
+    <w:p>
+      <w:pPr>
+        <w:rPr>
+          <w:sz w:val="28"/>
+          <w:szCs w:val="28"/>
+          <w:u w:val="single"/>
+        </w:rPr>
+      </w:pPr>
+    </w:p>
+    <w:p>
+      <w:pPr>
+        <w:rPr>
+          <w:sz w:val="28"/>
+          <w:szCs w:val="28"/>
+        </w:rPr>
+      </w:pPr>
+    </w:p>
+    <w:p>
+      <w:pPr>
+        <w:rPr>
+          <w:sz w:val="28"/>
+          <w:szCs w:val="28"/>
+        </w:rPr>
+      </w:pPr>
+    </w:p>
+    <w:p>
+      <w:pPr>
+        <w:rPr>
+          <w:sz w:val="28"/>
+          <w:szCs w:val="28"/>
+        </w:rPr>
+      </w:pPr>
+    </w:p>
+    <w:p>
+      <w:pPr>
+        <w:rPr>
+          <w:sz w:val="28"/>
+          <w:szCs w:val="28"/>
+        </w:rPr>
+      </w:pPr>
+    </w:p>
+    <w:p>
+      <w:pPr>
+        <w:rPr>
+          <w:sz w:val="28"/>
+          <w:szCs w:val="28"/>
+        </w:rPr>
+      </w:pPr>
+    </w:p>
+    <w:p>
+      <w:pPr>
+        <w:rPr>
+          <w:sz w:val="28"/>
+          <w:szCs w:val="28"/>
+        </w:rPr>
+      </w:pPr>
+    </w:p>
+    <w:p>
+      <w:pPr>
+        <w:rPr>
+          <w:sz w:val="28"/>
+          <w:szCs w:val="28"/>
+        </w:rPr>
+      </w:pPr>
+    </w:p>
+    <w:p>
+      <w:pPr>
+        <w:rPr>
+          <w:sz w:val="28"/>
+          <w:szCs w:val="28"/>
+        </w:rPr>
+      </w:pPr>
+    </w:p>
+    <w:p>
+      <w:pPr>
+        <w:rPr>
+          <w:sz w:val="28"/>
+          <w:szCs w:val="28"/>
+        </w:rPr>
+      </w:pPr>
+    </w:p>
+    <w:p>
+      <w:pPr>
+        <w:rPr>
+          <w:sz w:val="28"/>
+          <w:szCs w:val="28"/>
+        </w:rPr>
+      </w:pPr>
+    </w:p>
+    <w:p>
+      <w:pPr>
+        <w:rPr>
+          <w:sz w:val="28"/>
+          <w:szCs w:val="28"/>
+        </w:rPr>
+      </w:pPr>
+    </w:p>
+    <w:p>
+      <w:pPr>
+        <w:rPr>
+          <w:sz w:val="28"/>
+          <w:szCs w:val="28"/>
+        </w:rPr>
+      </w:pPr>
+    </w:p>
+    <w:p>
+      <w:pPr>
+        <w:rPr>
+          <w:sz w:val="28"/>
+          <w:szCs w:val="28"/>
+        </w:rPr>
+      </w:pPr>
+    </w:p>
+    <w:p>
+      <w:pPr>
+        <w:rPr>
+          <w:sz w:val="28"/>
+          <w:szCs w:val="28"/>
+        </w:rPr>
+      </w:pPr>
+    </w:p>
+    <w:p>
+      <w:pPr>
+        <w:rPr>
+          <w:sz w:val="28"/>
+          <w:szCs w:val="28"/>
+        </w:rPr>
+      </w:pPr>
+    </w:p>
+    <w:p>
+      <w:pPr>
+        <w:rPr>
+          <w:sz w:val="28"/>
+          <w:szCs w:val="28"/>
+        </w:rPr>
+      </w:pPr>
+    </w:p>
+    <w:p>
+      <w:pPr>
+        <w:pStyle w:val="Piedepgina"/>
+        <w:rPr>
+          <w:lang w:val="es-ES"/>
+        </w:rPr>
+      </w:pPr>
+      <w:r>
+        <w:rPr>
+          <w:lang w:val="es-ES"/>
+        </w:rPr>
+        <w:t xml:space="preserve">Realizado por: Maximiliano Fernández </w:t>
+      </w:r>
+    </w:p>
+    <w:p>
+      <w:pPr>
+        <w:pStyle w:val="Piedepgina"/>
+        <w:rPr>
+          <w:lang w:val="es-ES"/>
+        </w:rPr>
+      </w:pPr>
+      <w:r>
+        <w:rPr>
+          <w:lang w:val="es-ES"/>
+        </w:rPr>
+        <w:t>Revisado por: Walter Sebastián Schmidt</w:t>
+      </w:r>
+    </w:p>
+    <w:p>
+      <w:pPr>
+        <w:spacing w:after="160" w:line="259" w:lineRule="auto"/>
+        <w:rPr>
+          <w:sz w:val="28"/>
+          <w:szCs w:val="28"/>
         </w:rPr>
       </w:pPr>
     </w:p>
     <w:sectPr>
+      <w:footerReference w:type="default" r:id="rId11"/>
       <w:pgSz w:w="11907" w:h="16839" w:code="9"/>
       <w:pgMar w:top="1418" w:right="1701" w:bottom="1418" w:left="1701" w:header="709" w:footer="709" w:gutter="0"/>
+      <w:pgNumType w:start="0"/>
       <w:cols w:space="708"/>
+      <w:titlePg/>
       <w:docGrid w:linePitch="360"/>
     </w:sectPr>
   </w:body>
 </w:document>
+</file>
+
+<file path=word/endnotes.xml><?xml version="1.0" encoding="utf-8"?>
+<w:endnotes xmlns:wpc="http://schemas.microsoft.com/office/word/2010/wordprocessingCanvas" xmlns:cx="http://schemas.microsoft.com/office/drawing/2014/chartex" xmlns:cx1="http://schemas.microsoft.com/office/drawing/2015/9/8/chartex" xmlns:cx2="http://schemas.microsoft.com/office/drawing/2015/10/21/chartex" xmlns:cx3="http://schemas.microsoft.com/office/drawing/2016/5/9/chartex" xmlns:cx4="http://schemas.microsoft.com/office/drawing/2016/5/10/chartex" xmlns:cx5="http://schemas.microsoft.com/office/drawing/2016/5/11/chartex" xmlns:cx6="http://schemas.microsoft.com/office/drawing/2016/5/12/chartex" xmlns:cx7="http://schemas.microsoft.com/office/drawing/2016/5/13/chartex" xmlns:cx8="http://schemas.microsoft.com/office/drawing/2016/5/14/chartex" xmlns:mc="http://schemas.openxmlformats.org/markup-compatibility/2006" xmlns:aink="http://schemas.microsoft.com/office/drawing/2016/ink" xmlns:am3d="http://schemas.microsoft.com/office/drawing/2017/model3d" xmlns:o="urn:schemas-microsoft-com:office:office" xmlns:r="http://schemas.openxmlformats.org/officeDocument/2006/relationships" xmlns:m="http://schemas.openxmlformats.org/officeDocument/2006/math" xmlns:v="urn:schemas-microsoft-com:vml" xmlns:wp14="http://schemas.microsoft.com/office/word/2010/wordprocessingDrawing" xmlns:wp="http://schemas.openxmlformats.org/drawingml/2006/wordprocessingDrawing" xmlns:w10="urn:schemas-microsoft-com:office:word" xmlns:w="http://schemas.openxmlformats.org/wordprocessingml/2006/main" xmlns:w14="http://schemas.microsoft.com/office/word/2010/wordml" xmlns:w15="http://schemas.microsoft.com/office/word/2012/wordml" xmlns:w16cid="http://schemas.microsoft.com/office/word/2016/wordml/cid" xmlns:w16se="http://schemas.microsoft.com/office/word/2015/wordml/symex" xmlns:wpg="http://schemas.microsoft.com/office/word/2010/wordprocessingGroup" xmlns:wpi="http://schemas.microsoft.com/office/word/2010/wordprocessingInk" xmlns:wne="http://schemas.microsoft.com/office/word/2006/wordml" xmlns:wps="http://schemas.microsoft.com/office/word/2010/wordprocessingShape" mc:Ignorable="w14 w15 w16se w16cid wp14">
+  <w:endnote w:type="separator" w:id="-1">
+    <w:p>
+      <w:pPr>
+        <w:spacing w:after="0" w:line="240" w:lineRule="auto"/>
+      </w:pPr>
+      <w:r>
+        <w:separator/>
+      </w:r>
+    </w:p>
+  </w:endnote>
+  <w:endnote w:type="continuationSeparator" w:id="0">
+    <w:p>
+      <w:pPr>
+        <w:spacing w:after="0" w:line="240" w:lineRule="auto"/>
+      </w:pPr>
+      <w:r>
+        <w:continuationSeparator/>
+      </w:r>
+    </w:p>
+  </w:endnote>
+</w:endnotes>
+</file>
+
+<file path=word/footer1.xml><?xml version="1.0" encoding="utf-8"?>
+<w:ftr xmlns:wpc="http://schemas.microsoft.com/office/word/2010/wordprocessingCanvas" xmlns:cx="http://schemas.microsoft.com/office/drawing/2014/chartex" xmlns:cx1="http://schemas.microsoft.com/office/drawing/2015/9/8/chartex" xmlns:cx2="http://schemas.microsoft.com/office/drawing/2015/10/21/chartex" xmlns:cx3="http://schemas.microsoft.com/office/drawing/2016/5/9/chartex" xmlns:cx4="http://schemas.microsoft.com/office/drawing/2016/5/10/chartex" xmlns:cx5="http://schemas.microsoft.com/office/drawing/2016/5/11/chartex" xmlns:cx6="http://schemas.microsoft.com/office/drawing/2016/5/12/chartex" xmlns:cx7="http://schemas.microsoft.com/office/drawing/2016/5/13/chartex" xmlns:cx8="http://schemas.microsoft.com/office/drawing/2016/5/14/chartex" xmlns:mc="http://schemas.openxmlformats.org/markup-compatibility/2006" xmlns:aink="http://schemas.microsoft.com/office/drawing/2016/ink" xmlns:am3d="http://schemas.microsoft.com/office/drawing/2017/model3d" xmlns:o="urn:schemas-microsoft-com:office:office" xmlns:r="http://schemas.openxmlformats.org/officeDocument/2006/relationships" xmlns:m="http://schemas.openxmlformats.org/officeDocument/2006/math" xmlns:v="urn:schemas-microsoft-com:vml" xmlns:wp14="http://schemas.microsoft.com/office/word/2010/wordprocessingDrawing" xmlns:wp="http://schemas.openxmlformats.org/drawingml/2006/wordprocessingDrawing" xmlns:w10="urn:schemas-microsoft-com:office:word" xmlns:w="http://schemas.openxmlformats.org/wordprocessingml/2006/main" xmlns:w14="http://schemas.microsoft.com/office/word/2010/wordml" xmlns:w15="http://schemas.microsoft.com/office/word/2012/wordml" xmlns:w16cid="http://schemas.microsoft.com/office/word/2016/wordml/cid" xmlns:w16se="http://schemas.microsoft.com/office/word/2015/wordml/symex" xmlns:wpg="http://schemas.microsoft.com/office/word/2010/wordprocessingGroup" xmlns:wpi="http://schemas.microsoft.com/office/word/2010/wordprocessingInk" xmlns:wne="http://schemas.microsoft.com/office/word/2006/wordml" xmlns:wps="http://schemas.microsoft.com/office/word/2010/wordprocessingShape" mc:Ignorable="w14 w15 w16se w16cid wp14">
+  <w:sdt>
+    <w:sdtPr>
+      <w:id w:val="1095057026"/>
+      <w:docPartObj>
+        <w:docPartGallery w:val="Page Numbers (Bottom of Page)"/>
+        <w:docPartUnique/>
+      </w:docPartObj>
+    </w:sdtPr>
+    <w:sdtContent>
+      <w:p>
+        <w:pPr>
+          <w:pStyle w:val="Piedepgina"/>
+          <w:jc w:val="right"/>
+        </w:pPr>
+        <w:r>
+          <w:fldChar w:fldCharType="begin"/>
+        </w:r>
+        <w:r>
+          <w:instrText>PAGE   \* MERGEFORMAT</w:instrText>
+        </w:r>
+        <w:r>
+          <w:fldChar w:fldCharType="separate"/>
+        </w:r>
+        <w:r>
+          <w:rPr>
+            <w:lang w:val="es-ES"/>
+          </w:rPr>
+          <w:t>2</w:t>
+        </w:r>
+        <w:r>
+          <w:fldChar w:fldCharType="end"/>
+        </w:r>
+      </w:p>
+    </w:sdtContent>
+  </w:sdt>
+  <w:p>
+    <w:pPr>
+      <w:pStyle w:val="Piedepgina"/>
+      <w:rPr>
+        <w:lang w:val="es-ES"/>
+      </w:rPr>
+    </w:pPr>
+  </w:p>
+</w:ftr>
+</file>
+
+<file path=word/footnotes.xml><?xml version="1.0" encoding="utf-8"?>
+<w:footnotes xmlns:wpc="http://schemas.microsoft.com/office/word/2010/wordprocessingCanvas" xmlns:cx="http://schemas.microsoft.com/office/drawing/2014/chartex" xmlns:cx1="http://schemas.microsoft.com/office/drawing/2015/9/8/chartex" xmlns:cx2="http://schemas.microsoft.com/office/drawing/2015/10/21/chartex" xmlns:cx3="http://schemas.microsoft.com/office/drawing/2016/5/9/chartex" xmlns:cx4="http://schemas.microsoft.com/office/drawing/2016/5/10/chartex" xmlns:cx5="http://schemas.microsoft.com/office/drawing/2016/5/11/chartex" xmlns:cx6="http://schemas.microsoft.com/office/drawing/2016/5/12/chartex" xmlns:cx7="http://schemas.microsoft.com/office/drawing/2016/5/13/chartex" xmlns:cx8="http://schemas.microsoft.com/office/drawing/2016/5/14/chartex" xmlns:mc="http://schemas.openxmlformats.org/markup-compatibility/2006" xmlns:aink="http://schemas.microsoft.com/office/drawing/2016/ink" xmlns:am3d="http://schemas.microsoft.com/office/drawing/2017/model3d" xmlns:o="urn:schemas-microsoft-com:office:office" xmlns:r="http://schemas.openxmlformats.org/officeDocument/2006/relationships" xmlns:m="http://schemas.openxmlformats.org/officeDocument/2006/math" xmlns:v="urn:schemas-microsoft-com:vml" xmlns:wp14="http://schemas.microsoft.com/office/word/2010/wordprocessingDrawing" xmlns:wp="http://schemas.openxmlformats.org/drawingml/2006/wordprocessingDrawing" xmlns:w10="urn:schemas-microsoft-com:office:word" xmlns:w="http://schemas.openxmlformats.org/wordprocessingml/2006/main" xmlns:w14="http://schemas.microsoft.com/office/word/2010/wordml" xmlns:w15="http://schemas.microsoft.com/office/word/2012/wordml" xmlns:w16cid="http://schemas.microsoft.com/office/word/2016/wordml/cid" xmlns:w16se="http://schemas.microsoft.com/office/word/2015/wordml/symex" xmlns:wpg="http://schemas.microsoft.com/office/word/2010/wordprocessingGroup" xmlns:wpi="http://schemas.microsoft.com/office/word/2010/wordprocessingInk" xmlns:wne="http://schemas.microsoft.com/office/word/2006/wordml" xmlns:wps="http://schemas.microsoft.com/office/word/2010/wordprocessingShape" mc:Ignorable="w14 w15 w16se w16cid wp14">
+  <w:footnote w:type="separator" w:id="-1">
+    <w:p>
+      <w:pPr>
+        <w:spacing w:after="0" w:line="240" w:lineRule="auto"/>
+      </w:pPr>
+      <w:r>
+        <w:separator/>
+      </w:r>
+    </w:p>
+  </w:footnote>
+  <w:footnote w:type="continuationSeparator" w:id="0">
+    <w:p>
+      <w:pPr>
+        <w:spacing w:after="0" w:line="240" w:lineRule="auto"/>
+      </w:pPr>
+      <w:r>
+        <w:continuationSeparator/>
+      </w:r>
+    </w:p>
+  </w:footnote>
+</w:footnotes>
 </file>
 
 <file path=word/styles.xml><?xml version="1.0" encoding="utf-8"?>
@@ -1200,6 +3256,58 @@
       <w:szCs w:val="22"/>
     </w:rPr>
   </w:style>
+  <w:style w:type="paragraph" w:styleId="Encabezado">
+    <w:name w:val="header"/>
+    <w:basedOn w:val="Normal"/>
+    <w:link w:val="EncabezadoCar"/>
+    <w:uiPriority w:val="99"/>
+    <w:unhideWhenUsed/>
+    <w:rsid w:val="00591732"/>
+    <w:pPr>
+      <w:tabs>
+        <w:tab w:val="center" w:pos="4252"/>
+        <w:tab w:val="right" w:pos="8504"/>
+      </w:tabs>
+      <w:spacing w:after="0" w:line="240" w:lineRule="auto"/>
+    </w:pPr>
+  </w:style>
+  <w:style w:type="character" w:customStyle="1" w:styleId="EncabezadoCar">
+    <w:name w:val="Encabezado Car"/>
+    <w:basedOn w:val="Fuentedeprrafopredeter"/>
+    <w:link w:val="Encabezado"/>
+    <w:uiPriority w:val="99"/>
+    <w:rsid w:val="00591732"/>
+    <w:rPr>
+      <w:rFonts w:ascii="Calibri" w:eastAsia="Calibri" w:hAnsi="Calibri" w:cs="Times New Roman"/>
+      <w:lang w:val="es-AR"/>
+    </w:rPr>
+  </w:style>
+  <w:style w:type="paragraph" w:styleId="Piedepgina">
+    <w:name w:val="footer"/>
+    <w:basedOn w:val="Normal"/>
+    <w:link w:val="PiedepginaCar"/>
+    <w:uiPriority w:val="99"/>
+    <w:unhideWhenUsed/>
+    <w:rsid w:val="00591732"/>
+    <w:pPr>
+      <w:tabs>
+        <w:tab w:val="center" w:pos="4252"/>
+        <w:tab w:val="right" w:pos="8504"/>
+      </w:tabs>
+      <w:spacing w:after="0" w:line="240" w:lineRule="auto"/>
+    </w:pPr>
+  </w:style>
+  <w:style w:type="character" w:customStyle="1" w:styleId="PiedepginaCar">
+    <w:name w:val="Pie de página Car"/>
+    <w:basedOn w:val="Fuentedeprrafopredeter"/>
+    <w:link w:val="Piedepgina"/>
+    <w:uiPriority w:val="99"/>
+    <w:rsid w:val="00591732"/>
+    <w:rPr>
+      <w:rFonts w:ascii="Calibri" w:eastAsia="Calibri" w:hAnsi="Calibri" w:cs="Times New Roman"/>
+      <w:lang w:val="es-AR"/>
+    </w:rPr>
+  </w:style>
 </w:styles>
 </file>
 

</xml_diff>